<commit_message>
Add technical safety requirements for FSR 01-01
</commit_message>
<xml_diff>
--- a/p2-functional-safety/Template_Files/04_TechnicalSafetyConcept_LaneAssistance_Template.docx
+++ b/p2-functional-safety/Template_Files/04_TechnicalSafetyConcept_LaneAssistance_Template.docx
@@ -2892,8 +2892,6 @@
             <w:r>
               <w:t>X</w:t>
             </w:r>
-            <w:bookmarkStart w:id="19" w:name="_GoBack"/>
-            <w:bookmarkEnd w:id="19"/>
           </w:p>
         </w:tc>
         <w:tc>
@@ -3197,6 +3195,74 @@
             <w:pPr>
               <w:widowControl w:val="0"/>
             </w:pPr>
+            <w:r>
+              <w:rPr>
+                <w:lang w:val="en-US"/>
+              </w:rPr>
+              <w:t>LDW safety component shall ensur</w:t>
+            </w:r>
+            <w:r>
+              <w:rPr>
+                <w:lang w:val="en-US"/>
+              </w:rPr>
+              <w:t xml:space="preserve">e that the amplitude of the </w:t>
+            </w:r>
+            <w:proofErr w:type="spellStart"/>
+            <w:r>
+              <w:rPr>
+                <w:i/>
+                <w:lang w:val="en-US"/>
+              </w:rPr>
+              <w:t>LDW_torque_</w:t>
+            </w:r>
+            <w:r>
+              <w:rPr>
+                <w:i/>
+                <w:lang w:val="en-US"/>
+              </w:rPr>
+              <w:t>request</w:t>
+            </w:r>
+            <w:proofErr w:type="spellEnd"/>
+            <w:r>
+              <w:rPr>
+                <w:lang w:val="en-US"/>
+              </w:rPr>
+              <w:t xml:space="preserve"> sent to the </w:t>
+            </w:r>
+            <w:r>
+              <w:rPr>
+                <w:i/>
+                <w:lang w:val="en-US"/>
+              </w:rPr>
+              <w:t>Final Electronic Power Steering T</w:t>
+            </w:r>
+            <w:r>
+              <w:rPr>
+                <w:i/>
+                <w:lang w:val="en-US"/>
+              </w:rPr>
+              <w:t>orque</w:t>
+            </w:r>
+            <w:r>
+              <w:rPr>
+                <w:lang w:val="en-US"/>
+              </w:rPr>
+              <w:t xml:space="preserve"> component is below </w:t>
+            </w:r>
+            <w:proofErr w:type="spellStart"/>
+            <w:r>
+              <w:rPr>
+                <w:lang w:val="en-US"/>
+              </w:rPr>
+              <w:t>Max_torque_</w:t>
+            </w:r>
+            <w:r>
+              <w:rPr>
+                <w:lang w:val="en-US"/>
+              </w:rPr>
+              <w:t>amplitude</w:t>
+            </w:r>
+            <w:proofErr w:type="spellEnd"/>
           </w:p>
         </w:tc>
         <w:tc>
@@ -3330,6 +3396,39 @@
             <w:pPr>
               <w:widowControl w:val="0"/>
             </w:pPr>
+            <w:r>
+              <w:rPr>
+                <w:lang w:val="en-US"/>
+              </w:rPr>
+              <w:t xml:space="preserve">Validity and </w:t>
+            </w:r>
+            <w:r>
+              <w:rPr>
+                <w:lang w:val="en-US"/>
+              </w:rPr>
+              <w:t>I</w:t>
+            </w:r>
+            <w:r>
+              <w:rPr>
+                <w:lang w:val="en-US"/>
+              </w:rPr>
+              <w:t xml:space="preserve">ntegrity of the data transmission for the </w:t>
+            </w:r>
+            <w:proofErr w:type="spellStart"/>
+            <w:r>
+              <w:rPr>
+                <w:i/>
+                <w:lang w:val="en-US"/>
+              </w:rPr>
+              <w:t>LDW_Torque_Request</w:t>
+            </w:r>
+            <w:proofErr w:type="spellEnd"/>
+            <w:r>
+              <w:rPr>
+                <w:lang w:val="en-US"/>
+              </w:rPr>
+              <w:t xml:space="preserve"> signal shall be ensured</w:t>
+            </w:r>
           </w:p>
         </w:tc>
         <w:tc>
@@ -3463,6 +3562,32 @@
             <w:pPr>
               <w:widowControl w:val="0"/>
             </w:pPr>
+            <w:r>
+              <w:rPr>
+                <w:lang w:val="en-US"/>
+              </w:rPr>
+              <w:t>A</w:t>
+            </w:r>
+            <w:r>
+              <w:rPr>
+                <w:lang w:val="en-US"/>
+              </w:rPr>
+              <w:t xml:space="preserve">s soon as a failure is detected by the LDW function, it shall deactivate the LDW feature and the </w:t>
+            </w:r>
+            <w:proofErr w:type="spellStart"/>
+            <w:r>
+              <w:rPr>
+                <w:lang w:val="en-US"/>
+              </w:rPr>
+              <w:t>LDW_Torque_Request</w:t>
+            </w:r>
+            <w:proofErr w:type="spellEnd"/>
+            <w:r>
+              <w:rPr>
+                <w:lang w:val="en-US"/>
+              </w:rPr>
+              <w:t xml:space="preserve"> shall be set to zero. </w:t>
+            </w:r>
           </w:p>
         </w:tc>
         <w:tc>
@@ -3569,6 +3694,7 @@
               <w:spacing w:line="240" w:lineRule="auto"/>
             </w:pPr>
             <w:r>
+              <w:lastRenderedPageBreak/>
               <w:t>Requirement</w:t>
             </w:r>
           </w:p>
@@ -3578,25 +3704,44 @@
               <w:spacing w:line="240" w:lineRule="auto"/>
             </w:pPr>
             <w:r>
+              <w:t>04</w:t>
+            </w:r>
+          </w:p>
+        </w:tc>
+        <w:tc>
+          <w:tcPr>
+            <w:tcW w:w="3309" w:type="dxa"/>
+            <w:tcMar>
+              <w:top w:w="100" w:type="dxa"/>
+              <w:left w:w="100" w:type="dxa"/>
+              <w:bottom w:w="100" w:type="dxa"/>
+              <w:right w:w="100" w:type="dxa"/>
+            </w:tcMar>
+          </w:tcPr>
+          <w:p>
+            <w:pPr>
+              <w:widowControl w:val="0"/>
+            </w:pPr>
+            <w:r>
+              <w:rPr>
+                <w:lang w:val="en-US"/>
+              </w:rPr>
               <w:lastRenderedPageBreak/>
-              <w:t>04</w:t>
-            </w:r>
-          </w:p>
-        </w:tc>
-        <w:tc>
-          <w:tcPr>
-            <w:tcW w:w="3309" w:type="dxa"/>
-            <w:tcMar>
-              <w:top w:w="100" w:type="dxa"/>
-              <w:left w:w="100" w:type="dxa"/>
-              <w:bottom w:w="100" w:type="dxa"/>
-              <w:right w:w="100" w:type="dxa"/>
-            </w:tcMar>
-          </w:tcPr>
-          <w:p>
-            <w:pPr>
-              <w:widowControl w:val="0"/>
-            </w:pPr>
+              <w:t>A</w:t>
+            </w:r>
+            <w:r>
+              <w:rPr>
+                <w:lang w:val="en-US"/>
+              </w:rPr>
+              <w:t xml:space="preserve">s soon as the LDW function </w:t>
+            </w:r>
+            <w:r>
+              <w:rPr>
+                <w:lang w:val="en-US"/>
+              </w:rPr>
+              <w:lastRenderedPageBreak/>
+              <w:t>deactivates the LDW feature, the LDW safety software block shall send a signal to the car display ECU to turn on a warning light. </w:t>
+            </w:r>
           </w:p>
         </w:tc>
         <w:tc>
@@ -3731,6 +3876,32 @@
             <w:pPr>
               <w:widowControl w:val="0"/>
             </w:pPr>
+            <w:r>
+              <w:rPr>
+                <w:lang w:val="en-US"/>
+              </w:rPr>
+              <w:t>M</w:t>
+            </w:r>
+            <w:r>
+              <w:rPr>
+                <w:lang w:val="en-US"/>
+              </w:rPr>
+              <w:t xml:space="preserve">emory test shall be conducted at the </w:t>
+            </w:r>
+            <w:r>
+              <w:rPr>
+                <w:lang w:val="en-US"/>
+              </w:rPr>
+              <w:t>startup</w:t>
+            </w:r>
+            <w:bookmarkStart w:id="19" w:name="_GoBack"/>
+            <w:bookmarkEnd w:id="19"/>
+            <w:r>
+              <w:rPr>
+                <w:lang w:val="en-US"/>
+              </w:rPr>
+              <w:t xml:space="preserve"> of EPS ECU to check for any faults in memory.</w:t>
+            </w:r>
           </w:p>
         </w:tc>
         <w:tc>
@@ -4355,6 +4526,7 @@
               <w:spacing w:line="240" w:lineRule="auto"/>
             </w:pPr>
             <w:r>
+              <w:lastRenderedPageBreak/>
               <w:t>Technical</w:t>
             </w:r>
           </w:p>
@@ -4488,7 +4660,6 @@
               <w:spacing w:line="240" w:lineRule="auto"/>
             </w:pPr>
             <w:r>
-              <w:lastRenderedPageBreak/>
               <w:t>Technical</w:t>
             </w:r>
           </w:p>
@@ -5113,7 +5284,15 @@
           <w:b/>
           <w:color w:val="B7B7B7"/>
         </w:rPr>
-        <w:t>ements from functional safety requirement 01-01. But you need to change the language because we are now looking at a different system. The ASIL and Fault Tolerant Time Interval are different as well.]</w:t>
+        <w:t xml:space="preserve">ements from functional safety requirement 01-01. But you need to change the language because </w:t>
+      </w:r>
+      <w:r>
+        <w:rPr>
+          <w:b/>
+          <w:color w:val="B7B7B7"/>
+        </w:rPr>
+        <w:lastRenderedPageBreak/>
+        <w:t>we are now looking at a different system. The ASIL and Fault Tolerant Time Interval are different as well.]</w:t>
       </w:r>
     </w:p>
     <w:p/>
@@ -6190,6 +6369,7 @@
               <w:spacing w:line="240" w:lineRule="auto"/>
             </w:pPr>
             <w:r>
+              <w:lastRenderedPageBreak/>
               <w:t>Requirement</w:t>
             </w:r>
           </w:p>
@@ -6313,7 +6493,6 @@
         <w:rPr>
           <w:b/>
         </w:rPr>
-        <w:lastRenderedPageBreak/>
         <w:t>Lane Keeping Assistance (LKA) Verification and Validation Acceptance Criteria:</w:t>
       </w:r>
     </w:p>
@@ -7007,7 +7186,6 @@
   <w:style w:type="character" w:default="1" w:styleId="DefaultParagraphFont">
     <w:name w:val="Default Paragraph Font"/>
     <w:uiPriority w:val="1"/>
-    <w:semiHidden/>
     <w:unhideWhenUsed/>
   </w:style>
   <w:style w:type="table" w:default="1" w:styleId="TableNormal">

</xml_diff>

<commit_message>
Add technical safety requirements for FSR 01-02 02-01
</commit_message>
<xml_diff>
--- a/p2-functional-safety/Template_Files/04_TechnicalSafetyConcept_LaneAssistance_Template.docx
+++ b/p2-functional-safety/Template_Files/04_TechnicalSafetyConcept_LaneAssistance_Template.docx
@@ -3894,8 +3894,6 @@
               </w:rPr>
               <w:t>startup</w:t>
             </w:r>
-            <w:bookmarkStart w:id="19" w:name="_GoBack"/>
-            <w:bookmarkEnd w:id="19"/>
             <w:r>
               <w:rPr>
                 <w:lang w:val="en-US"/>
@@ -4572,6 +4570,79 @@
             <w:pPr>
               <w:widowControl w:val="0"/>
             </w:pPr>
+            <w:r>
+              <w:rPr>
+                <w:lang w:val="en-US"/>
+              </w:rPr>
+              <w:t>LDW safety component shall ensur</w:t>
+            </w:r>
+            <w:r>
+              <w:rPr>
+                <w:lang w:val="en-US"/>
+              </w:rPr>
+              <w:t xml:space="preserve">e that the </w:t>
+            </w:r>
+            <w:r>
+              <w:rPr>
+                <w:lang w:val="en-US"/>
+              </w:rPr>
+              <w:t>frequency</w:t>
+            </w:r>
+            <w:r>
+              <w:rPr>
+                <w:lang w:val="en-US"/>
+              </w:rPr>
+              <w:t xml:space="preserve"> of the </w:t>
+            </w:r>
+            <w:proofErr w:type="spellStart"/>
+            <w:r>
+              <w:rPr>
+                <w:i/>
+                <w:lang w:val="en-US"/>
+              </w:rPr>
+              <w:t>LDW_torque_request</w:t>
+            </w:r>
+            <w:proofErr w:type="spellEnd"/>
+            <w:r>
+              <w:rPr>
+                <w:lang w:val="en-US"/>
+              </w:rPr>
+              <w:t xml:space="preserve"> sent to the </w:t>
+            </w:r>
+            <w:r>
+              <w:rPr>
+                <w:i/>
+                <w:lang w:val="en-US"/>
+              </w:rPr>
+              <w:t>Final Electronic Power Steering T</w:t>
+            </w:r>
+            <w:r>
+              <w:rPr>
+                <w:i/>
+                <w:lang w:val="en-US"/>
+              </w:rPr>
+              <w:t>orque</w:t>
+            </w:r>
+            <w:r>
+              <w:rPr>
+                <w:lang w:val="en-US"/>
+              </w:rPr>
+              <w:t xml:space="preserve"> component is below </w:t>
+            </w:r>
+            <w:proofErr w:type="spellStart"/>
+            <w:r>
+              <w:rPr>
+                <w:lang w:val="en-US"/>
+              </w:rPr>
+              <w:t>Max_torque_</w:t>
+            </w:r>
+            <w:r>
+              <w:rPr>
+                <w:lang w:val="en-US"/>
+              </w:rPr>
+              <w:t>frequency</w:t>
+            </w:r>
+            <w:proofErr w:type="spellEnd"/>
           </w:p>
         </w:tc>
         <w:tc>
@@ -4705,6 +4776,33 @@
             <w:pPr>
               <w:widowControl w:val="0"/>
             </w:pPr>
+            <w:r>
+              <w:rPr>
+                <w:lang w:val="en-US"/>
+              </w:rPr>
+              <w:t>Validity and I</w:t>
+            </w:r>
+            <w:r>
+              <w:rPr>
+                <w:lang w:val="en-US"/>
+              </w:rPr>
+              <w:t xml:space="preserve">ntegrity of the data transmission for the </w:t>
+            </w:r>
+            <w:proofErr w:type="spellStart"/>
+            <w:r>
+              <w:rPr>
+                <w:i/>
+                <w:lang w:val="en-US"/>
+              </w:rPr>
+              <w:t>LDW_Torque_Request</w:t>
+            </w:r>
+            <w:proofErr w:type="spellEnd"/>
+            <w:r>
+              <w:rPr>
+                <w:lang w:val="en-US"/>
+              </w:rPr>
+              <w:t xml:space="preserve"> signal shall be ensured</w:t>
+            </w:r>
           </w:p>
         </w:tc>
         <w:tc>
@@ -4838,6 +4936,32 @@
             <w:pPr>
               <w:widowControl w:val="0"/>
             </w:pPr>
+            <w:r>
+              <w:rPr>
+                <w:lang w:val="en-US"/>
+              </w:rPr>
+              <w:t>A</w:t>
+            </w:r>
+            <w:r>
+              <w:rPr>
+                <w:lang w:val="en-US"/>
+              </w:rPr>
+              <w:t xml:space="preserve">s soon as a failure is detected by the LDW function, it shall deactivate the LDW feature and the </w:t>
+            </w:r>
+            <w:proofErr w:type="spellStart"/>
+            <w:r>
+              <w:rPr>
+                <w:lang w:val="en-US"/>
+              </w:rPr>
+              <w:t>LDW_Torque_Request</w:t>
+            </w:r>
+            <w:proofErr w:type="spellEnd"/>
+            <w:r>
+              <w:rPr>
+                <w:lang w:val="en-US"/>
+              </w:rPr>
+              <w:t xml:space="preserve"> shall be set to zero. </w:t>
+            </w:r>
           </w:p>
         </w:tc>
         <w:tc>
@@ -4971,6 +5095,18 @@
             <w:pPr>
               <w:widowControl w:val="0"/>
             </w:pPr>
+            <w:r>
+              <w:rPr>
+                <w:lang w:val="en-US"/>
+              </w:rPr>
+              <w:t>A</w:t>
+            </w:r>
+            <w:r>
+              <w:rPr>
+                <w:lang w:val="en-US"/>
+              </w:rPr>
+              <w:t>s soon as the LDW function deactivates the LDW feature, the LDW safety software block shall send a signal to the car display ECU to turn on a warning light. </w:t>
+            </w:r>
           </w:p>
         </w:tc>
         <w:tc>
@@ -5104,6 +5240,18 @@
             <w:pPr>
               <w:widowControl w:val="0"/>
             </w:pPr>
+            <w:r>
+              <w:rPr>
+                <w:lang w:val="en-US"/>
+              </w:rPr>
+              <w:t>M</w:t>
+            </w:r>
+            <w:r>
+              <w:rPr>
+                <w:lang w:val="en-US"/>
+              </w:rPr>
+              <w:t>emory test shall be conducted at the startup of EPS ECU to check for any faults in memory.</w:t>
+            </w:r>
           </w:p>
         </w:tc>
         <w:tc>
@@ -5284,15 +5432,7 @@
           <w:b/>
           <w:color w:val="B7B7B7"/>
         </w:rPr>
-        <w:t xml:space="preserve">ements from functional safety requirement 01-01. But you need to change the language because </w:t>
-      </w:r>
-      <w:r>
-        <w:rPr>
-          <w:b/>
-          <w:color w:val="B7B7B7"/>
-        </w:rPr>
-        <w:lastRenderedPageBreak/>
-        <w:t>we are now looking at a different system. The ASIL and Fault Tolerant Time Interval are different as well.]</w:t>
+        <w:t>ements from functional safety requirement 01-01. But you need to change the language because we are now looking at a different system. The ASIL and Fault Tolerant Time Interval are different as well.]</w:t>
       </w:r>
     </w:p>
     <w:p/>
@@ -5864,6 +6004,92 @@
             <w:pPr>
               <w:widowControl w:val="0"/>
             </w:pPr>
+            <w:r>
+              <w:rPr>
+                <w:lang w:val="en-US"/>
+              </w:rPr>
+              <w:t>LKA</w:t>
+            </w:r>
+            <w:r>
+              <w:rPr>
+                <w:lang w:val="en-US"/>
+              </w:rPr>
+              <w:t xml:space="preserve"> safety component shall ensur</w:t>
+            </w:r>
+            <w:r>
+              <w:rPr>
+                <w:lang w:val="en-US"/>
+              </w:rPr>
+              <w:t xml:space="preserve">e that the </w:t>
+            </w:r>
+            <w:r>
+              <w:rPr>
+                <w:lang w:val="en-US"/>
+              </w:rPr>
+              <w:t>duration</w:t>
+            </w:r>
+            <w:r>
+              <w:rPr>
+                <w:lang w:val="en-US"/>
+              </w:rPr>
+              <w:t xml:space="preserve"> of the </w:t>
+            </w:r>
+            <w:proofErr w:type="spellStart"/>
+            <w:r>
+              <w:rPr>
+                <w:i/>
+                <w:lang w:val="en-US"/>
+              </w:rPr>
+              <w:t>LKA</w:t>
+            </w:r>
+            <w:r>
+              <w:rPr>
+                <w:i/>
+                <w:lang w:val="en-US"/>
+              </w:rPr>
+              <w:t>_torque_request</w:t>
+            </w:r>
+            <w:proofErr w:type="spellEnd"/>
+            <w:r>
+              <w:rPr>
+                <w:lang w:val="en-US"/>
+              </w:rPr>
+              <w:t xml:space="preserve"> sent to the </w:t>
+            </w:r>
+            <w:r>
+              <w:rPr>
+                <w:i/>
+                <w:lang w:val="en-US"/>
+              </w:rPr>
+              <w:t>Final Electronic Power Steering T</w:t>
+            </w:r>
+            <w:r>
+              <w:rPr>
+                <w:i/>
+                <w:lang w:val="en-US"/>
+              </w:rPr>
+              <w:t>orque</w:t>
+            </w:r>
+            <w:r>
+              <w:rPr>
+                <w:lang w:val="en-US"/>
+              </w:rPr>
+              <w:t xml:space="preserve"> component is below </w:t>
+            </w:r>
+            <w:proofErr w:type="spellStart"/>
+            <w:r>
+              <w:rPr>
+                <w:lang w:val="en-US"/>
+              </w:rPr>
+              <w:t>Max_torque_</w:t>
+            </w:r>
+            <w:r>
+              <w:rPr>
+                <w:lang w:val="en-US"/>
+              </w:rPr>
+              <w:t>duration</w:t>
+            </w:r>
+            <w:proofErr w:type="spellEnd"/>
           </w:p>
         </w:tc>
         <w:tc>
@@ -5997,6 +6223,40 @@
             <w:pPr>
               <w:widowControl w:val="0"/>
             </w:pPr>
+            <w:r>
+              <w:rPr>
+                <w:lang w:val="en-US"/>
+              </w:rPr>
+              <w:t>Validity and I</w:t>
+            </w:r>
+            <w:r>
+              <w:rPr>
+                <w:lang w:val="en-US"/>
+              </w:rPr>
+              <w:t xml:space="preserve">ntegrity of the data transmission for the </w:t>
+            </w:r>
+            <w:proofErr w:type="spellStart"/>
+            <w:r>
+              <w:rPr>
+                <w:i/>
+                <w:lang w:val="en-US"/>
+              </w:rPr>
+              <w:t>LKA</w:t>
+            </w:r>
+            <w:r>
+              <w:rPr>
+                <w:i/>
+                <w:lang w:val="en-US"/>
+              </w:rPr>
+              <w:t>_Torque_Request</w:t>
+            </w:r>
+            <w:proofErr w:type="spellEnd"/>
+            <w:r>
+              <w:rPr>
+                <w:lang w:val="en-US"/>
+              </w:rPr>
+              <w:t xml:space="preserve"> signal shall be ensured</w:t>
+            </w:r>
           </w:p>
         </w:tc>
         <w:tc>
@@ -6130,6 +6390,51 @@
             <w:pPr>
               <w:widowControl w:val="0"/>
             </w:pPr>
+            <w:r>
+              <w:rPr>
+                <w:lang w:val="en-US"/>
+              </w:rPr>
+              <w:t>A</w:t>
+            </w:r>
+            <w:r>
+              <w:rPr>
+                <w:lang w:val="en-US"/>
+              </w:rPr>
+              <w:t>s soon as a failure is detected b</w:t>
+            </w:r>
+            <w:r>
+              <w:rPr>
+                <w:lang w:val="en-US"/>
+              </w:rPr>
+              <w:t>y the LKA</w:t>
+            </w:r>
+            <w:r>
+              <w:rPr>
+                <w:lang w:val="en-US"/>
+              </w:rPr>
+              <w:t xml:space="preserve"> function, it shall deactivate the </w:t>
+            </w:r>
+            <w:r>
+              <w:rPr>
+                <w:lang w:val="en-US"/>
+              </w:rPr>
+              <w:t xml:space="preserve">LKA feature and the </w:t>
+            </w:r>
+            <w:proofErr w:type="spellStart"/>
+            <w:r>
+              <w:rPr>
+                <w:i/>
+                <w:lang w:val="en-US"/>
+              </w:rPr>
+              <w:t>LKA_Torque_Request</w:t>
+            </w:r>
+            <w:proofErr w:type="spellEnd"/>
+            <w:r>
+              <w:rPr>
+                <w:lang w:val="en-US"/>
+              </w:rPr>
+              <w:t xml:space="preserve"> shall be set to zero. </w:t>
+            </w:r>
           </w:p>
         </w:tc>
         <w:tc>
@@ -6218,6 +6523,7 @@
               <w:spacing w:line="240" w:lineRule="auto"/>
             </w:pPr>
             <w:r>
+              <w:lastRenderedPageBreak/>
               <w:t>Technical</w:t>
             </w:r>
           </w:p>
@@ -6263,6 +6569,54 @@
             <w:pPr>
               <w:widowControl w:val="0"/>
             </w:pPr>
+            <w:r>
+              <w:rPr>
+                <w:lang w:val="en-US"/>
+              </w:rPr>
+              <w:t>A</w:t>
+            </w:r>
+            <w:r>
+              <w:rPr>
+                <w:lang w:val="en-US"/>
+              </w:rPr>
+              <w:t xml:space="preserve">s soon as the </w:t>
+            </w:r>
+            <w:r>
+              <w:rPr>
+                <w:lang w:val="en-US"/>
+              </w:rPr>
+              <w:t>LKA</w:t>
+            </w:r>
+            <w:r>
+              <w:rPr>
+                <w:lang w:val="en-US"/>
+              </w:rPr>
+              <w:t xml:space="preserve"> function deactivates the </w:t>
+            </w:r>
+            <w:r>
+              <w:rPr>
+                <w:lang w:val="en-US"/>
+              </w:rPr>
+              <w:t>LKA</w:t>
+            </w:r>
+            <w:r>
+              <w:rPr>
+                <w:lang w:val="en-US"/>
+              </w:rPr>
+              <w:t xml:space="preserve"> feature, the </w:t>
+            </w:r>
+            <w:r>
+              <w:rPr>
+                <w:lang w:val="en-US"/>
+              </w:rPr>
+              <w:t>LKA</w:t>
+            </w:r>
+            <w:r>
+              <w:rPr>
+                <w:lang w:val="en-US"/>
+              </w:rPr>
+              <w:t xml:space="preserve"> safety software block shall send a signal to the car display ECU to turn on a warning light. </w:t>
+            </w:r>
           </w:p>
         </w:tc>
         <w:tc>
@@ -6350,6 +6704,7 @@
               <w:widowControl w:val="0"/>
               <w:spacing w:line="240" w:lineRule="auto"/>
             </w:pPr>
+            <w:bookmarkStart w:id="19" w:name="_GoBack" w:colFirst="1" w:colLast="1"/>
             <w:r>
               <w:t>Technical</w:t>
             </w:r>
@@ -6369,7 +6724,6 @@
               <w:spacing w:line="240" w:lineRule="auto"/>
             </w:pPr>
             <w:r>
-              <w:lastRenderedPageBreak/>
               <w:t>Requirement</w:t>
             </w:r>
           </w:p>
@@ -6397,6 +6751,18 @@
             <w:pPr>
               <w:widowControl w:val="0"/>
             </w:pPr>
+            <w:r>
+              <w:rPr>
+                <w:lang w:val="en-US"/>
+              </w:rPr>
+              <w:t>M</w:t>
+            </w:r>
+            <w:r>
+              <w:rPr>
+                <w:lang w:val="en-US"/>
+              </w:rPr>
+              <w:t>emory test shall be conducted at the startup of EPS ECU to check for any faults in memory.</w:t>
+            </w:r>
           </w:p>
         </w:tc>
         <w:tc>
@@ -6468,6 +6834,7 @@
           </w:p>
         </w:tc>
       </w:tr>
+      <w:bookmarkEnd w:id="19"/>
     </w:tbl>
     <w:p>
       <w:pPr>

</xml_diff>

<commit_message>
Complete ASIL, FTTI, and Safe state
</commit_message>
<xml_diff>
--- a/p2-functional-safety/Template_Files/04_TechnicalSafetyConcept_LaneAssistance_Template.docx
+++ b/p2-functional-safety/Template_Files/04_TechnicalSafetyConcept_LaneAssistance_Template.docx
@@ -1366,16 +1366,8 @@
               <w:rPr>
                 <w:lang w:val="en-US"/>
               </w:rPr>
-              <w:t xml:space="preserve"> oscillating torque amplitude is below </w:t>
-            </w:r>
-            <w:proofErr w:type="spellStart"/>
-            <w:r>
-              <w:rPr>
-                <w:lang w:val="en-US"/>
-              </w:rPr>
-              <w:t>Max_Torque_Amplitude</w:t>
-            </w:r>
-            <w:proofErr w:type="spellEnd"/>
+              <w:t xml:space="preserve"> oscillating torque amplitude is below Max_Torque_Amplitude</w:t>
+            </w:r>
           </w:p>
         </w:tc>
         <w:tc>
@@ -1529,16 +1521,8 @@
               <w:rPr>
                 <w:lang w:val="en-US"/>
               </w:rPr>
-              <w:t xml:space="preserve">oscillating torque frequency is below </w:t>
-            </w:r>
-            <w:proofErr w:type="spellStart"/>
-            <w:r>
-              <w:rPr>
-                <w:lang w:val="en-US"/>
-              </w:rPr>
-              <w:t>Max_Torque_Frequency</w:t>
-            </w:r>
-            <w:proofErr w:type="spellEnd"/>
+              <w:t>oscillating torque frequency is below Max_Torque_Frequency</w:t>
+            </w:r>
           </w:p>
         </w:tc>
         <w:tc>
@@ -1674,16 +1658,8 @@
               <w:rPr>
                 <w:lang w:val="en-US"/>
               </w:rPr>
-              <w:t xml:space="preserve">he electronic power steering ECU shall ensure that the lane keeping assistance torque is applied for only </w:t>
-            </w:r>
-            <w:proofErr w:type="spellStart"/>
-            <w:r>
-              <w:rPr>
-                <w:lang w:val="en-US"/>
-              </w:rPr>
-              <w:t>Max_Duration</w:t>
-            </w:r>
-            <w:proofErr w:type="spellEnd"/>
+              <w:t>he electronic power steering ECU shall ensure that the lane keeping assistance torque is applied for only Max_Duration</w:t>
+            </w:r>
           </w:p>
         </w:tc>
         <w:tc>
@@ -2863,13 +2839,8 @@
               <w:widowControl w:val="0"/>
             </w:pPr>
             <w:r>
-              <w:t xml:space="preserve">The lane keeping item shall ensure that the lane departure oscillating torque amplitude is below </w:t>
-            </w:r>
-            <w:proofErr w:type="spellStart"/>
-            <w:r>
-              <w:t>Max_Torque_Amplitude</w:t>
-            </w:r>
-            <w:proofErr w:type="spellEnd"/>
+              <w:t>The lane keeping item shall ensure that the lane departure oscillating torque amplitude is below Max_Torque_Amplitude</w:t>
+            </w:r>
           </w:p>
         </w:tc>
         <w:tc>
@@ -2972,7 +2943,7 @@
       <w:tr>
         <w:tc>
           <w:tcPr>
-            <w:tcW w:w="1274" w:type="dxa"/>
+            <w:tcW w:w="1275" w:type="dxa"/>
             <w:shd w:val="clear" w:color="auto" w:fill="CCCCCC"/>
             <w:tcMar>
               <w:top w:w="100" w:type="dxa"/>
@@ -2999,7 +2970,7 @@
         </w:tc>
         <w:tc>
           <w:tcPr>
-            <w:tcW w:w="3309" w:type="dxa"/>
+            <w:tcW w:w="3310" w:type="dxa"/>
             <w:shd w:val="clear" w:color="auto" w:fill="CCCCCC"/>
             <w:tcMar>
               <w:top w:w="100" w:type="dxa"/>
@@ -3136,7 +3107,7 @@
       <w:tr>
         <w:tc>
           <w:tcPr>
-            <w:tcW w:w="1274" w:type="dxa"/>
+            <w:tcW w:w="1275" w:type="dxa"/>
             <w:tcMar>
               <w:top w:w="100" w:type="dxa"/>
               <w:left w:w="100" w:type="dxa"/>
@@ -3183,7 +3154,7 @@
         </w:tc>
         <w:tc>
           <w:tcPr>
-            <w:tcW w:w="3309" w:type="dxa"/>
+            <w:tcW w:w="3310" w:type="dxa"/>
             <w:tcMar>
               <w:top w:w="100" w:type="dxa"/>
               <w:left w:w="100" w:type="dxa"/>
@@ -3207,54 +3178,38 @@
               </w:rPr>
               <w:t xml:space="preserve">e that the amplitude of the </w:t>
             </w:r>
-            <w:proofErr w:type="spellStart"/>
             <w:r>
               <w:rPr>
                 <w:i/>
                 <w:lang w:val="en-US"/>
               </w:rPr>
-              <w:t>LDW_torque_</w:t>
+              <w:t>LDW_torque_request</w:t>
+            </w:r>
+            <w:r>
+              <w:rPr>
+                <w:lang w:val="en-US"/>
+              </w:rPr>
+              <w:t xml:space="preserve"> sent to the </w:t>
             </w:r>
             <w:r>
               <w:rPr>
                 <w:i/>
                 <w:lang w:val="en-US"/>
               </w:rPr>
-              <w:t>request</w:t>
-            </w:r>
-            <w:proofErr w:type="spellEnd"/>
-            <w:r>
-              <w:rPr>
-                <w:lang w:val="en-US"/>
-              </w:rPr>
-              <w:t xml:space="preserve"> sent to the </w:t>
+              <w:t>Final Electronic Power Steering T</w:t>
             </w:r>
             <w:r>
               <w:rPr>
                 <w:i/>
                 <w:lang w:val="en-US"/>
               </w:rPr>
-              <w:t>Final Electronic Power Steering T</w:t>
-            </w:r>
-            <w:r>
-              <w:rPr>
-                <w:i/>
-                <w:lang w:val="en-US"/>
-              </w:rPr>
               <w:t>orque</w:t>
             </w:r>
             <w:r>
               <w:rPr>
                 <w:lang w:val="en-US"/>
               </w:rPr>
-              <w:t xml:space="preserve"> component is below </w:t>
-            </w:r>
-            <w:proofErr w:type="spellStart"/>
-            <w:r>
-              <w:rPr>
-                <w:lang w:val="en-US"/>
-              </w:rPr>
-              <w:t>Max_torque_</w:t>
+              <w:t xml:space="preserve"> component is below Max_torque_</w:t>
             </w:r>
             <w:r>
               <w:rPr>
@@ -3262,7 +3217,6 @@
               </w:rPr>
               <w:t>amplitude</w:t>
             </w:r>
-            <w:proofErr w:type="spellEnd"/>
           </w:p>
         </w:tc>
         <w:tc>
@@ -3280,6 +3234,9 @@
               <w:widowControl w:val="0"/>
               <w:spacing w:line="240" w:lineRule="auto"/>
             </w:pPr>
+            <w:r>
+              <w:t>C</w:t>
+            </w:r>
           </w:p>
         </w:tc>
         <w:tc>
@@ -3297,6 +3254,9 @@
               <w:widowControl w:val="0"/>
               <w:spacing w:line="240" w:lineRule="auto"/>
             </w:pPr>
+            <w:r>
+              <w:t>50ms</w:t>
+            </w:r>
           </w:p>
         </w:tc>
         <w:tc>
@@ -3319,25 +3279,110 @@
         <w:tc>
           <w:tcPr>
             <w:tcW w:w="1598" w:type="dxa"/>
-            <w:tcMar>
-              <w:top w:w="100" w:type="dxa"/>
-              <w:left w:w="100" w:type="dxa"/>
-              <w:bottom w:w="100" w:type="dxa"/>
-              <w:right w:w="100" w:type="dxa"/>
-            </w:tcMar>
-          </w:tcPr>
-          <w:p>
-            <w:pPr>
-              <w:widowControl w:val="0"/>
-              <w:spacing w:line="240" w:lineRule="auto"/>
-            </w:pPr>
+            <w:vMerge w:val="restart"/>
+            <w:tcMar>
+              <w:top w:w="100" w:type="dxa"/>
+              <w:left w:w="100" w:type="dxa"/>
+              <w:bottom w:w="100" w:type="dxa"/>
+              <w:right w:w="100" w:type="dxa"/>
+            </w:tcMar>
+          </w:tcPr>
+          <w:p>
+            <w:pPr>
+              <w:widowControl w:val="0"/>
+              <w:spacing w:line="240" w:lineRule="auto"/>
+              <w:rPr>
+                <w:lang w:val="en-US"/>
+              </w:rPr>
+            </w:pPr>
+          </w:p>
+          <w:p>
+            <w:pPr>
+              <w:widowControl w:val="0"/>
+              <w:spacing w:line="240" w:lineRule="auto"/>
+              <w:rPr>
+                <w:lang w:val="en-US"/>
+              </w:rPr>
+            </w:pPr>
+          </w:p>
+          <w:p>
+            <w:pPr>
+              <w:widowControl w:val="0"/>
+              <w:spacing w:line="240" w:lineRule="auto"/>
+              <w:rPr>
+                <w:lang w:val="en-US"/>
+              </w:rPr>
+            </w:pPr>
+          </w:p>
+          <w:p>
+            <w:pPr>
+              <w:widowControl w:val="0"/>
+              <w:spacing w:line="240" w:lineRule="auto"/>
+              <w:rPr>
+                <w:lang w:val="en-US"/>
+              </w:rPr>
+            </w:pPr>
+          </w:p>
+          <w:p>
+            <w:pPr>
+              <w:widowControl w:val="0"/>
+              <w:spacing w:line="240" w:lineRule="auto"/>
+              <w:rPr>
+                <w:lang w:val="en-US"/>
+              </w:rPr>
+            </w:pPr>
+          </w:p>
+          <w:p>
+            <w:pPr>
+              <w:widowControl w:val="0"/>
+              <w:spacing w:line="240" w:lineRule="auto"/>
+              <w:rPr>
+                <w:lang w:val="en-US"/>
+              </w:rPr>
+            </w:pPr>
+          </w:p>
+          <w:p>
+            <w:pPr>
+              <w:widowControl w:val="0"/>
+              <w:spacing w:line="240" w:lineRule="auto"/>
+              <w:rPr>
+                <w:lang w:val="en-US"/>
+              </w:rPr>
+            </w:pPr>
+          </w:p>
+          <w:p>
+            <w:pPr>
+              <w:widowControl w:val="0"/>
+              <w:spacing w:line="240" w:lineRule="auto"/>
+              <w:rPr>
+                <w:lang w:val="en-US"/>
+              </w:rPr>
+            </w:pPr>
+          </w:p>
+          <w:p>
+            <w:pPr>
+              <w:widowControl w:val="0"/>
+              <w:spacing w:line="240" w:lineRule="auto"/>
+            </w:pPr>
+            <w:r>
+              <w:rPr>
+                <w:lang w:val="en-US"/>
+              </w:rPr>
+              <w:t>T</w:t>
+            </w:r>
+            <w:r>
+              <w:rPr>
+                <w:lang w:val="en-US"/>
+              </w:rPr>
+              <w:t>he lane departure warning torque request amplitude shall be set to zero</w:t>
+            </w:r>
           </w:p>
         </w:tc>
       </w:tr>
       <w:tr>
         <w:tc>
           <w:tcPr>
-            <w:tcW w:w="1274" w:type="dxa"/>
+            <w:tcW w:w="1275" w:type="dxa"/>
             <w:tcMar>
               <w:top w:w="100" w:type="dxa"/>
               <w:left w:w="100" w:type="dxa"/>
@@ -3384,29 +3429,23 @@
         </w:tc>
         <w:tc>
           <w:tcPr>
-            <w:tcW w:w="3309" w:type="dxa"/>
-            <w:tcMar>
-              <w:top w:w="100" w:type="dxa"/>
-              <w:left w:w="100" w:type="dxa"/>
-              <w:bottom w:w="100" w:type="dxa"/>
-              <w:right w:w="100" w:type="dxa"/>
-            </w:tcMar>
-          </w:tcPr>
-          <w:p>
-            <w:pPr>
-              <w:widowControl w:val="0"/>
-            </w:pPr>
-            <w:r>
-              <w:rPr>
-                <w:lang w:val="en-US"/>
-              </w:rPr>
-              <w:t xml:space="preserve">Validity and </w:t>
-            </w:r>
-            <w:r>
-              <w:rPr>
-                <w:lang w:val="en-US"/>
-              </w:rPr>
-              <w:t>I</w:t>
+            <w:tcW w:w="3310" w:type="dxa"/>
+            <w:tcMar>
+              <w:top w:w="100" w:type="dxa"/>
+              <w:left w:w="100" w:type="dxa"/>
+              <w:bottom w:w="100" w:type="dxa"/>
+              <w:right w:w="100" w:type="dxa"/>
+            </w:tcMar>
+          </w:tcPr>
+          <w:p>
+            <w:pPr>
+              <w:widowControl w:val="0"/>
+            </w:pPr>
+            <w:r>
+              <w:rPr>
+                <w:lang w:val="en-US"/>
+              </w:rPr>
+              <w:t>Validity and I</w:t>
             </w:r>
             <w:r>
               <w:rPr>
@@ -3414,7 +3453,6 @@
               </w:rPr>
               <w:t xml:space="preserve">ntegrity of the data transmission for the </w:t>
             </w:r>
-            <w:proofErr w:type="spellStart"/>
             <w:r>
               <w:rPr>
                 <w:i/>
@@ -3422,7 +3460,6 @@
               </w:rPr>
               <w:t>LDW_Torque_Request</w:t>
             </w:r>
-            <w:proofErr w:type="spellEnd"/>
             <w:r>
               <w:rPr>
                 <w:lang w:val="en-US"/>
@@ -3446,6 +3483,9 @@
               <w:widowControl w:val="0"/>
               <w:spacing w:line="240" w:lineRule="auto"/>
             </w:pPr>
+            <w:r>
+              <w:t>C</w:t>
+            </w:r>
           </w:p>
         </w:tc>
         <w:tc>
@@ -3463,6 +3503,9 @@
               <w:widowControl w:val="0"/>
               <w:spacing w:line="240" w:lineRule="auto"/>
             </w:pPr>
+            <w:r>
+              <w:t>50ms</w:t>
+            </w:r>
           </w:p>
         </w:tc>
         <w:tc>
@@ -3485,6 +3528,7 @@
         <w:tc>
           <w:tcPr>
             <w:tcW w:w="1598" w:type="dxa"/>
+            <w:vMerge/>
             <w:tcMar>
               <w:top w:w="100" w:type="dxa"/>
               <w:left w:w="100" w:type="dxa"/>
@@ -3503,7 +3547,7 @@
       <w:tr>
         <w:tc>
           <w:tcPr>
-            <w:tcW w:w="1274" w:type="dxa"/>
+            <w:tcW w:w="1275" w:type="dxa"/>
             <w:tcMar>
               <w:top w:w="100" w:type="dxa"/>
               <w:left w:w="100" w:type="dxa"/>
@@ -3550,7 +3594,7 @@
         </w:tc>
         <w:tc>
           <w:tcPr>
-            <w:tcW w:w="3309" w:type="dxa"/>
+            <w:tcW w:w="3310" w:type="dxa"/>
             <w:tcMar>
               <w:top w:w="100" w:type="dxa"/>
               <w:left w:w="100" w:type="dxa"/>
@@ -3572,21 +3616,7 @@
               <w:rPr>
                 <w:lang w:val="en-US"/>
               </w:rPr>
-              <w:t xml:space="preserve">s soon as a failure is detected by the LDW function, it shall deactivate the LDW feature and the </w:t>
-            </w:r>
-            <w:proofErr w:type="spellStart"/>
-            <w:r>
-              <w:rPr>
-                <w:lang w:val="en-US"/>
-              </w:rPr>
-              <w:t>LDW_Torque_Request</w:t>
-            </w:r>
-            <w:proofErr w:type="spellEnd"/>
-            <w:r>
-              <w:rPr>
-                <w:lang w:val="en-US"/>
-              </w:rPr>
-              <w:t xml:space="preserve"> shall be set to zero. </w:t>
+              <w:t>s soon as a failure is detected by the LDW function, it shall deactivate the LDW feature and the LDW_Torque_Request shall be set to zero. </w:t>
             </w:r>
           </w:p>
         </w:tc>
@@ -3605,6 +3635,9 @@
               <w:widowControl w:val="0"/>
               <w:spacing w:line="240" w:lineRule="auto"/>
             </w:pPr>
+            <w:r>
+              <w:t>C</w:t>
+            </w:r>
           </w:p>
         </w:tc>
         <w:tc>
@@ -3622,6 +3655,9 @@
               <w:widowControl w:val="0"/>
               <w:spacing w:line="240" w:lineRule="auto"/>
             </w:pPr>
+            <w:r>
+              <w:t>50ms</w:t>
+            </w:r>
           </w:p>
         </w:tc>
         <w:tc>
@@ -3644,6 +3680,7 @@
         <w:tc>
           <w:tcPr>
             <w:tcW w:w="1598" w:type="dxa"/>
+            <w:vMerge/>
             <w:tcMar>
               <w:top w:w="100" w:type="dxa"/>
               <w:left w:w="100" w:type="dxa"/>
@@ -3662,7 +3699,7 @@
       <w:tr>
         <w:tc>
           <w:tcPr>
-            <w:tcW w:w="1274" w:type="dxa"/>
+            <w:tcW w:w="1275" w:type="dxa"/>
             <w:tcMar>
               <w:top w:w="100" w:type="dxa"/>
               <w:left w:w="100" w:type="dxa"/>
@@ -3710,7 +3747,7 @@
         </w:tc>
         <w:tc>
           <w:tcPr>
-            <w:tcW w:w="3309" w:type="dxa"/>
+            <w:tcW w:w="3310" w:type="dxa"/>
             <w:tcMar>
               <w:top w:w="100" w:type="dxa"/>
               <w:left w:w="100" w:type="dxa"/>
@@ -3759,6 +3796,10 @@
               <w:widowControl w:val="0"/>
               <w:spacing w:line="240" w:lineRule="auto"/>
             </w:pPr>
+            <w:r>
+              <w:lastRenderedPageBreak/>
+              <w:t>C</w:t>
+            </w:r>
           </w:p>
         </w:tc>
         <w:tc>
@@ -3776,6 +3817,9 @@
               <w:widowControl w:val="0"/>
               <w:spacing w:line="240" w:lineRule="auto"/>
             </w:pPr>
+            <w:r>
+              <w:t>50ms</w:t>
+            </w:r>
           </w:p>
         </w:tc>
         <w:tc>
@@ -3798,6 +3842,7 @@
         <w:tc>
           <w:tcPr>
             <w:tcW w:w="1598" w:type="dxa"/>
+            <w:vMerge/>
             <w:tcMar>
               <w:top w:w="100" w:type="dxa"/>
               <w:left w:w="100" w:type="dxa"/>
@@ -3816,7 +3861,7 @@
       <w:tr>
         <w:tc>
           <w:tcPr>
-            <w:tcW w:w="1274" w:type="dxa"/>
+            <w:tcW w:w="1275" w:type="dxa"/>
             <w:tcMar>
               <w:top w:w="100" w:type="dxa"/>
               <w:left w:w="100" w:type="dxa"/>
@@ -3864,7 +3909,7 @@
         </w:tc>
         <w:tc>
           <w:tcPr>
-            <w:tcW w:w="3309" w:type="dxa"/>
+            <w:tcW w:w="3310" w:type="dxa"/>
             <w:tcMar>
               <w:top w:w="100" w:type="dxa"/>
               <w:left w:w="100" w:type="dxa"/>
@@ -3886,19 +3931,7 @@
               <w:rPr>
                 <w:lang w:val="en-US"/>
               </w:rPr>
-              <w:t xml:space="preserve">emory test shall be conducted at the </w:t>
-            </w:r>
-            <w:r>
-              <w:rPr>
-                <w:lang w:val="en-US"/>
-              </w:rPr>
-              <w:t>startup</w:t>
-            </w:r>
-            <w:r>
-              <w:rPr>
-                <w:lang w:val="en-US"/>
-              </w:rPr>
-              <w:t xml:space="preserve"> of EPS ECU to check for any faults in memory.</w:t>
+              <w:t>emory test shall be conducted at the startup of EPS ECU to check for any faults in memory.</w:t>
             </w:r>
           </w:p>
         </w:tc>
@@ -3917,6 +3950,9 @@
               <w:widowControl w:val="0"/>
               <w:spacing w:line="240" w:lineRule="auto"/>
             </w:pPr>
+            <w:r>
+              <w:t>A</w:t>
+            </w:r>
           </w:p>
         </w:tc>
         <w:tc>
@@ -3934,6 +3970,9 @@
               <w:widowControl w:val="0"/>
               <w:spacing w:line="240" w:lineRule="auto"/>
             </w:pPr>
+            <w:r>
+              <w:t>Ignition cycle</w:t>
+            </w:r>
           </w:p>
         </w:tc>
         <w:tc>
@@ -3956,6 +3995,7 @@
         <w:tc>
           <w:tcPr>
             <w:tcW w:w="1598" w:type="dxa"/>
+            <w:vMerge/>
             <w:tcMar>
               <w:top w:w="100" w:type="dxa"/>
               <w:left w:w="100" w:type="dxa"/>
@@ -4232,13 +4272,8 @@
               <w:widowControl w:val="0"/>
             </w:pPr>
             <w:r>
-              <w:t xml:space="preserve">The lane keeping item shall ensure that the lane departure oscillating torque frequency is below </w:t>
-            </w:r>
-            <w:proofErr w:type="spellStart"/>
-            <w:r>
-              <w:t>Max_Torque_Frequency</w:t>
-            </w:r>
-            <w:proofErr w:type="spellEnd"/>
+              <w:t>The lane keeping item shall ensure that the lane departure oscillating torque frequency is below Max_Torque_Frequency</w:t>
+            </w:r>
           </w:p>
         </w:tc>
         <w:tc>
@@ -4580,21 +4615,8 @@
               <w:rPr>
                 <w:lang w:val="en-US"/>
               </w:rPr>
-              <w:t xml:space="preserve">e that the </w:t>
-            </w:r>
-            <w:r>
-              <w:rPr>
-                <w:lang w:val="en-US"/>
-              </w:rPr>
-              <w:t>frequency</w:t>
-            </w:r>
-            <w:r>
-              <w:rPr>
-                <w:lang w:val="en-US"/>
-              </w:rPr>
-              <w:t xml:space="preserve"> of the </w:t>
-            </w:r>
-            <w:proofErr w:type="spellStart"/>
+              <w:t xml:space="preserve">e that the frequency of the </w:t>
+            </w:r>
             <w:r>
               <w:rPr>
                 <w:i/>
@@ -4602,7 +4624,6 @@
               </w:rPr>
               <w:t>LDW_torque_request</w:t>
             </w:r>
-            <w:proofErr w:type="spellEnd"/>
             <w:r>
               <w:rPr>
                 <w:lang w:val="en-US"/>
@@ -4627,22 +4648,8 @@
               <w:rPr>
                 <w:lang w:val="en-US"/>
               </w:rPr>
-              <w:t xml:space="preserve"> component is below </w:t>
-            </w:r>
-            <w:proofErr w:type="spellStart"/>
-            <w:r>
-              <w:rPr>
-                <w:lang w:val="en-US"/>
-              </w:rPr>
-              <w:t>Max_torque_</w:t>
-            </w:r>
-            <w:r>
-              <w:rPr>
-                <w:lang w:val="en-US"/>
-              </w:rPr>
-              <w:t>frequency</w:t>
-            </w:r>
-            <w:proofErr w:type="spellEnd"/>
+              <w:t xml:space="preserve"> component is below Max_torque_frequency</w:t>
+            </w:r>
           </w:p>
         </w:tc>
         <w:tc>
@@ -4660,6 +4667,9 @@
               <w:widowControl w:val="0"/>
               <w:spacing w:line="240" w:lineRule="auto"/>
             </w:pPr>
+            <w:r>
+              <w:t>C</w:t>
+            </w:r>
           </w:p>
         </w:tc>
         <w:tc>
@@ -4677,6 +4687,9 @@
               <w:widowControl w:val="0"/>
               <w:spacing w:line="240" w:lineRule="auto"/>
             </w:pPr>
+            <w:r>
+              <w:t>50ms</w:t>
+            </w:r>
           </w:p>
         </w:tc>
         <w:tc>
@@ -4699,18 +4712,103 @@
         <w:tc>
           <w:tcPr>
             <w:tcW w:w="1050" w:type="dxa"/>
-            <w:tcMar>
-              <w:top w:w="100" w:type="dxa"/>
-              <w:left w:w="100" w:type="dxa"/>
-              <w:bottom w:w="100" w:type="dxa"/>
-              <w:right w:w="100" w:type="dxa"/>
-            </w:tcMar>
-          </w:tcPr>
-          <w:p>
-            <w:pPr>
-              <w:widowControl w:val="0"/>
-              <w:spacing w:line="240" w:lineRule="auto"/>
-            </w:pPr>
+            <w:vMerge w:val="restart"/>
+            <w:tcMar>
+              <w:top w:w="100" w:type="dxa"/>
+              <w:left w:w="100" w:type="dxa"/>
+              <w:bottom w:w="100" w:type="dxa"/>
+              <w:right w:w="100" w:type="dxa"/>
+            </w:tcMar>
+          </w:tcPr>
+          <w:p>
+            <w:pPr>
+              <w:widowControl w:val="0"/>
+              <w:spacing w:line="240" w:lineRule="auto"/>
+              <w:rPr>
+                <w:lang w:val="en-US"/>
+              </w:rPr>
+            </w:pPr>
+          </w:p>
+          <w:p>
+            <w:pPr>
+              <w:widowControl w:val="0"/>
+              <w:spacing w:line="240" w:lineRule="auto"/>
+              <w:rPr>
+                <w:lang w:val="en-US"/>
+              </w:rPr>
+            </w:pPr>
+          </w:p>
+          <w:p>
+            <w:pPr>
+              <w:widowControl w:val="0"/>
+              <w:spacing w:line="240" w:lineRule="auto"/>
+              <w:rPr>
+                <w:lang w:val="en-US"/>
+              </w:rPr>
+            </w:pPr>
+          </w:p>
+          <w:p>
+            <w:pPr>
+              <w:widowControl w:val="0"/>
+              <w:spacing w:line="240" w:lineRule="auto"/>
+              <w:rPr>
+                <w:lang w:val="en-US"/>
+              </w:rPr>
+            </w:pPr>
+          </w:p>
+          <w:p>
+            <w:pPr>
+              <w:widowControl w:val="0"/>
+              <w:spacing w:line="240" w:lineRule="auto"/>
+              <w:rPr>
+                <w:lang w:val="en-US"/>
+              </w:rPr>
+            </w:pPr>
+          </w:p>
+          <w:p>
+            <w:pPr>
+              <w:widowControl w:val="0"/>
+              <w:spacing w:line="240" w:lineRule="auto"/>
+              <w:rPr>
+                <w:lang w:val="en-US"/>
+              </w:rPr>
+            </w:pPr>
+          </w:p>
+          <w:p>
+            <w:pPr>
+              <w:widowControl w:val="0"/>
+              <w:spacing w:line="240" w:lineRule="auto"/>
+              <w:rPr>
+                <w:lang w:val="en-US"/>
+              </w:rPr>
+            </w:pPr>
+          </w:p>
+          <w:p>
+            <w:pPr>
+              <w:widowControl w:val="0"/>
+              <w:spacing w:line="240" w:lineRule="auto"/>
+              <w:rPr>
+                <w:lang w:val="en-US"/>
+              </w:rPr>
+            </w:pPr>
+          </w:p>
+          <w:p>
+            <w:pPr>
+              <w:widowControl w:val="0"/>
+              <w:spacing w:line="240" w:lineRule="auto"/>
+            </w:pPr>
+            <w:r>
+              <w:rPr>
+                <w:lang w:val="en-US"/>
+              </w:rPr>
+              <w:t>T</w:t>
+            </w:r>
+            <w:r>
+              <w:rPr>
+                <w:lang w:val="en-US"/>
+              </w:rPr>
+              <w:t>he lane departure warning torque request amplitude shall be set to zero</w:t>
+            </w:r>
           </w:p>
         </w:tc>
       </w:tr>
@@ -4788,7 +4886,6 @@
               </w:rPr>
               <w:t xml:space="preserve">ntegrity of the data transmission for the </w:t>
             </w:r>
-            <w:proofErr w:type="spellStart"/>
             <w:r>
               <w:rPr>
                 <w:i/>
@@ -4796,7 +4893,6 @@
               </w:rPr>
               <w:t>LDW_Torque_Request</w:t>
             </w:r>
-            <w:proofErr w:type="spellEnd"/>
             <w:r>
               <w:rPr>
                 <w:lang w:val="en-US"/>
@@ -4820,6 +4916,9 @@
               <w:widowControl w:val="0"/>
               <w:spacing w:line="240" w:lineRule="auto"/>
             </w:pPr>
+            <w:r>
+              <w:t>C</w:t>
+            </w:r>
           </w:p>
         </w:tc>
         <w:tc>
@@ -4837,6 +4936,9 @@
               <w:widowControl w:val="0"/>
               <w:spacing w:line="240" w:lineRule="auto"/>
             </w:pPr>
+            <w:r>
+              <w:t>50ms</w:t>
+            </w:r>
           </w:p>
         </w:tc>
         <w:tc>
@@ -4859,6 +4961,7 @@
         <w:tc>
           <w:tcPr>
             <w:tcW w:w="1050" w:type="dxa"/>
+            <w:vMerge/>
             <w:tcMar>
               <w:top w:w="100" w:type="dxa"/>
               <w:left w:w="100" w:type="dxa"/>
@@ -4946,21 +5049,7 @@
               <w:rPr>
                 <w:lang w:val="en-US"/>
               </w:rPr>
-              <w:t xml:space="preserve">s soon as a failure is detected by the LDW function, it shall deactivate the LDW feature and the </w:t>
-            </w:r>
-            <w:proofErr w:type="spellStart"/>
-            <w:r>
-              <w:rPr>
-                <w:lang w:val="en-US"/>
-              </w:rPr>
-              <w:t>LDW_Torque_Request</w:t>
-            </w:r>
-            <w:proofErr w:type="spellEnd"/>
-            <w:r>
-              <w:rPr>
-                <w:lang w:val="en-US"/>
-              </w:rPr>
-              <w:t xml:space="preserve"> shall be set to zero. </w:t>
+              <w:t>s soon as a failure is detected by the LDW function, it shall deactivate the LDW feature and the LDW_Torque_Request shall be set to zero. </w:t>
             </w:r>
           </w:p>
         </w:tc>
@@ -4979,6 +5068,9 @@
               <w:widowControl w:val="0"/>
               <w:spacing w:line="240" w:lineRule="auto"/>
             </w:pPr>
+            <w:r>
+              <w:t>C</w:t>
+            </w:r>
           </w:p>
         </w:tc>
         <w:tc>
@@ -4996,6 +5088,9 @@
               <w:widowControl w:val="0"/>
               <w:spacing w:line="240" w:lineRule="auto"/>
             </w:pPr>
+            <w:r>
+              <w:t>50ms</w:t>
+            </w:r>
           </w:p>
         </w:tc>
         <w:tc>
@@ -5018,6 +5113,7 @@
         <w:tc>
           <w:tcPr>
             <w:tcW w:w="1050" w:type="dxa"/>
+            <w:vMerge/>
             <w:tcMar>
               <w:top w:w="100" w:type="dxa"/>
               <w:left w:w="100" w:type="dxa"/>
@@ -5124,6 +5220,9 @@
               <w:widowControl w:val="0"/>
               <w:spacing w:line="240" w:lineRule="auto"/>
             </w:pPr>
+            <w:r>
+              <w:t>C</w:t>
+            </w:r>
           </w:p>
         </w:tc>
         <w:tc>
@@ -5141,6 +5240,9 @@
               <w:widowControl w:val="0"/>
               <w:spacing w:line="240" w:lineRule="auto"/>
             </w:pPr>
+            <w:r>
+              <w:t>50ms</w:t>
+            </w:r>
           </w:p>
         </w:tc>
         <w:tc>
@@ -5163,6 +5265,7 @@
         <w:tc>
           <w:tcPr>
             <w:tcW w:w="1050" w:type="dxa"/>
+            <w:vMerge/>
             <w:tcMar>
               <w:top w:w="100" w:type="dxa"/>
               <w:left w:w="100" w:type="dxa"/>
@@ -5269,6 +5372,9 @@
               <w:widowControl w:val="0"/>
               <w:spacing w:line="240" w:lineRule="auto"/>
             </w:pPr>
+            <w:r>
+              <w:t>A</w:t>
+            </w:r>
           </w:p>
         </w:tc>
         <w:tc>
@@ -5286,6 +5392,9 @@
               <w:widowControl w:val="0"/>
               <w:spacing w:line="240" w:lineRule="auto"/>
             </w:pPr>
+            <w:r>
+              <w:t>Iginition Cycle</w:t>
+            </w:r>
           </w:p>
         </w:tc>
         <w:tc>
@@ -5308,6 +5417,7 @@
         <w:tc>
           <w:tcPr>
             <w:tcW w:w="1050" w:type="dxa"/>
+            <w:vMerge/>
             <w:tcMar>
               <w:top w:w="100" w:type="dxa"/>
               <w:left w:w="100" w:type="dxa"/>
@@ -5672,13 +5782,8 @@
               <w:widowControl w:val="0"/>
             </w:pPr>
             <w:r>
-              <w:t xml:space="preserve">The lane keeping item shall ensure that the lane keeping assistance torque is applied for only </w:t>
-            </w:r>
-            <w:proofErr w:type="spellStart"/>
-            <w:r>
-              <w:t>Max_Duration</w:t>
-            </w:r>
-            <w:proofErr w:type="spellEnd"/>
+              <w:t>The lane keeping item shall ensure that the lane keeping assistance torque is applied for only Max_Duration</w:t>
+            </w:r>
           </w:p>
         </w:tc>
         <w:tc>
@@ -6020,21 +6125,8 @@
               <w:rPr>
                 <w:lang w:val="en-US"/>
               </w:rPr>
-              <w:t xml:space="preserve">e that the </w:t>
-            </w:r>
-            <w:r>
-              <w:rPr>
-                <w:lang w:val="en-US"/>
-              </w:rPr>
-              <w:t>duration</w:t>
-            </w:r>
-            <w:r>
-              <w:rPr>
-                <w:lang w:val="en-US"/>
-              </w:rPr>
-              <w:t xml:space="preserve"> of the </w:t>
-            </w:r>
-            <w:proofErr w:type="spellStart"/>
+              <w:t xml:space="preserve">e that the duration of the </w:t>
+            </w:r>
             <w:r>
               <w:rPr>
                 <w:i/>
@@ -6049,7 +6141,6 @@
               </w:rPr>
               <w:t>_torque_request</w:t>
             </w:r>
-            <w:proofErr w:type="spellEnd"/>
             <w:r>
               <w:rPr>
                 <w:lang w:val="en-US"/>
@@ -6074,22 +6165,8 @@
               <w:rPr>
                 <w:lang w:val="en-US"/>
               </w:rPr>
-              <w:t xml:space="preserve"> component is below </w:t>
-            </w:r>
-            <w:proofErr w:type="spellStart"/>
-            <w:r>
-              <w:rPr>
-                <w:lang w:val="en-US"/>
-              </w:rPr>
-              <w:t>Max_torque_</w:t>
-            </w:r>
-            <w:r>
-              <w:rPr>
-                <w:lang w:val="en-US"/>
-              </w:rPr>
-              <w:t>duration</w:t>
-            </w:r>
-            <w:proofErr w:type="spellEnd"/>
+              <w:t xml:space="preserve"> component is below Max_torque_duration</w:t>
+            </w:r>
           </w:p>
         </w:tc>
         <w:tc>
@@ -6107,6 +6184,9 @@
               <w:widowControl w:val="0"/>
               <w:spacing w:line="240" w:lineRule="auto"/>
             </w:pPr>
+            <w:r>
+              <w:t>B</w:t>
+            </w:r>
           </w:p>
         </w:tc>
         <w:tc>
@@ -6124,6 +6204,9 @@
               <w:widowControl w:val="0"/>
               <w:spacing w:line="240" w:lineRule="auto"/>
             </w:pPr>
+            <w:r>
+              <w:t>500ms</w:t>
+            </w:r>
           </w:p>
         </w:tc>
         <w:tc>
@@ -6146,18 +6229,132 @@
         <w:tc>
           <w:tcPr>
             <w:tcW w:w="1410" w:type="dxa"/>
-            <w:tcMar>
-              <w:top w:w="100" w:type="dxa"/>
-              <w:left w:w="100" w:type="dxa"/>
-              <w:bottom w:w="100" w:type="dxa"/>
-              <w:right w:w="100" w:type="dxa"/>
-            </w:tcMar>
-          </w:tcPr>
-          <w:p>
-            <w:pPr>
-              <w:widowControl w:val="0"/>
-              <w:spacing w:line="240" w:lineRule="auto"/>
-            </w:pPr>
+            <w:vMerge w:val="restart"/>
+            <w:tcMar>
+              <w:top w:w="100" w:type="dxa"/>
+              <w:left w:w="100" w:type="dxa"/>
+              <w:bottom w:w="100" w:type="dxa"/>
+              <w:right w:w="100" w:type="dxa"/>
+            </w:tcMar>
+          </w:tcPr>
+          <w:p>
+            <w:pPr>
+              <w:widowControl w:val="0"/>
+              <w:spacing w:line="240" w:lineRule="auto"/>
+              <w:rPr>
+                <w:lang w:val="en-US"/>
+              </w:rPr>
+            </w:pPr>
+          </w:p>
+          <w:p>
+            <w:pPr>
+              <w:widowControl w:val="0"/>
+              <w:spacing w:line="240" w:lineRule="auto"/>
+              <w:rPr>
+                <w:lang w:val="en-US"/>
+              </w:rPr>
+            </w:pPr>
+          </w:p>
+          <w:p>
+            <w:pPr>
+              <w:widowControl w:val="0"/>
+              <w:spacing w:line="240" w:lineRule="auto"/>
+              <w:rPr>
+                <w:lang w:val="en-US"/>
+              </w:rPr>
+            </w:pPr>
+          </w:p>
+          <w:p>
+            <w:pPr>
+              <w:widowControl w:val="0"/>
+              <w:spacing w:line="240" w:lineRule="auto"/>
+              <w:rPr>
+                <w:lang w:val="en-US"/>
+              </w:rPr>
+            </w:pPr>
+          </w:p>
+          <w:p>
+            <w:pPr>
+              <w:widowControl w:val="0"/>
+              <w:spacing w:line="240" w:lineRule="auto"/>
+              <w:rPr>
+                <w:lang w:val="en-US"/>
+              </w:rPr>
+            </w:pPr>
+          </w:p>
+          <w:p>
+            <w:pPr>
+              <w:widowControl w:val="0"/>
+              <w:spacing w:line="240" w:lineRule="auto"/>
+              <w:rPr>
+                <w:lang w:val="en-US"/>
+              </w:rPr>
+            </w:pPr>
+          </w:p>
+          <w:p>
+            <w:pPr>
+              <w:widowControl w:val="0"/>
+              <w:spacing w:line="240" w:lineRule="auto"/>
+              <w:rPr>
+                <w:lang w:val="en-US"/>
+              </w:rPr>
+            </w:pPr>
+          </w:p>
+          <w:p>
+            <w:pPr>
+              <w:widowControl w:val="0"/>
+              <w:spacing w:line="240" w:lineRule="auto"/>
+              <w:rPr>
+                <w:lang w:val="en-US"/>
+              </w:rPr>
+            </w:pPr>
+          </w:p>
+          <w:p>
+            <w:pPr>
+              <w:widowControl w:val="0"/>
+              <w:spacing w:line="240" w:lineRule="auto"/>
+              <w:rPr>
+                <w:lang w:val="en-US"/>
+              </w:rPr>
+            </w:pPr>
+          </w:p>
+          <w:p>
+            <w:pPr>
+              <w:widowControl w:val="0"/>
+              <w:spacing w:line="240" w:lineRule="auto"/>
+              <w:rPr>
+                <w:lang w:val="en-US"/>
+              </w:rPr>
+            </w:pPr>
+          </w:p>
+          <w:p>
+            <w:pPr>
+              <w:widowControl w:val="0"/>
+              <w:spacing w:line="240" w:lineRule="auto"/>
+              <w:rPr>
+                <w:lang w:val="en-US"/>
+              </w:rPr>
+            </w:pPr>
+          </w:p>
+          <w:p>
+            <w:pPr>
+              <w:widowControl w:val="0"/>
+              <w:spacing w:line="240" w:lineRule="auto"/>
+            </w:pPr>
+            <w:bookmarkStart w:id="19" w:name="_GoBack"/>
+            <w:bookmarkEnd w:id="19"/>
+            <w:r>
+              <w:rPr>
+                <w:lang w:val="en-US"/>
+              </w:rPr>
+              <w:t>T</w:t>
+            </w:r>
+            <w:r>
+              <w:rPr>
+                <w:lang w:val="en-US"/>
+              </w:rPr>
+              <w:t>he lane departure warning torque request amplitude shall be set to zero</w:t>
+            </w:r>
           </w:p>
         </w:tc>
       </w:tr>
@@ -6235,7 +6432,6 @@
               </w:rPr>
               <w:t xml:space="preserve">ntegrity of the data transmission for the </w:t>
             </w:r>
-            <w:proofErr w:type="spellStart"/>
             <w:r>
               <w:rPr>
                 <w:i/>
@@ -6250,7 +6446,6 @@
               </w:rPr>
               <w:t>_Torque_Request</w:t>
             </w:r>
-            <w:proofErr w:type="spellEnd"/>
             <w:r>
               <w:rPr>
                 <w:lang w:val="en-US"/>
@@ -6274,6 +6469,9 @@
               <w:widowControl w:val="0"/>
               <w:spacing w:line="240" w:lineRule="auto"/>
             </w:pPr>
+            <w:r>
+              <w:t>B</w:t>
+            </w:r>
           </w:p>
         </w:tc>
         <w:tc>
@@ -6291,6 +6489,9 @@
               <w:widowControl w:val="0"/>
               <w:spacing w:line="240" w:lineRule="auto"/>
             </w:pPr>
+            <w:r>
+              <w:t>500ms</w:t>
+            </w:r>
           </w:p>
         </w:tc>
         <w:tc>
@@ -6313,6 +6514,7 @@
         <w:tc>
           <w:tcPr>
             <w:tcW w:w="1410" w:type="dxa"/>
+            <w:vMerge/>
             <w:tcMar>
               <w:top w:w="100" w:type="dxa"/>
               <w:left w:w="100" w:type="dxa"/>
@@ -6420,7 +6622,6 @@
               </w:rPr>
               <w:t xml:space="preserve">LKA feature and the </w:t>
             </w:r>
-            <w:proofErr w:type="spellStart"/>
             <w:r>
               <w:rPr>
                 <w:i/>
@@ -6428,7 +6629,6 @@
               </w:rPr>
               <w:t>LKA_Torque_Request</w:t>
             </w:r>
-            <w:proofErr w:type="spellEnd"/>
             <w:r>
               <w:rPr>
                 <w:lang w:val="en-US"/>
@@ -6452,6 +6652,9 @@
               <w:widowControl w:val="0"/>
               <w:spacing w:line="240" w:lineRule="auto"/>
             </w:pPr>
+            <w:r>
+              <w:t>B</w:t>
+            </w:r>
           </w:p>
         </w:tc>
         <w:tc>
@@ -6469,6 +6672,9 @@
               <w:widowControl w:val="0"/>
               <w:spacing w:line="240" w:lineRule="auto"/>
             </w:pPr>
+            <w:r>
+              <w:t>500ms</w:t>
+            </w:r>
           </w:p>
         </w:tc>
         <w:tc>
@@ -6491,6 +6697,7 @@
         <w:tc>
           <w:tcPr>
             <w:tcW w:w="1410" w:type="dxa"/>
+            <w:vMerge/>
             <w:tcMar>
               <w:top w:w="100" w:type="dxa"/>
               <w:left w:w="100" w:type="dxa"/>
@@ -6634,6 +6841,9 @@
               <w:widowControl w:val="0"/>
               <w:spacing w:line="240" w:lineRule="auto"/>
             </w:pPr>
+            <w:r>
+              <w:t>B</w:t>
+            </w:r>
           </w:p>
         </w:tc>
         <w:tc>
@@ -6651,6 +6861,9 @@
               <w:widowControl w:val="0"/>
               <w:spacing w:line="240" w:lineRule="auto"/>
             </w:pPr>
+            <w:r>
+              <w:t>500ms</w:t>
+            </w:r>
           </w:p>
         </w:tc>
         <w:tc>
@@ -6673,6 +6886,7 @@
         <w:tc>
           <w:tcPr>
             <w:tcW w:w="1410" w:type="dxa"/>
+            <w:vMerge/>
             <w:tcMar>
               <w:top w:w="100" w:type="dxa"/>
               <w:left w:w="100" w:type="dxa"/>
@@ -6704,7 +6918,6 @@
               <w:widowControl w:val="0"/>
               <w:spacing w:line="240" w:lineRule="auto"/>
             </w:pPr>
-            <w:bookmarkStart w:id="19" w:name="_GoBack" w:colFirst="1" w:colLast="1"/>
             <w:r>
               <w:t>Technical</w:t>
             </w:r>
@@ -6780,6 +6993,9 @@
               <w:widowControl w:val="0"/>
               <w:spacing w:line="240" w:lineRule="auto"/>
             </w:pPr>
+            <w:r>
+              <w:t>A</w:t>
+            </w:r>
           </w:p>
         </w:tc>
         <w:tc>
@@ -6797,6 +7013,9 @@
               <w:widowControl w:val="0"/>
               <w:spacing w:line="240" w:lineRule="auto"/>
             </w:pPr>
+            <w:r>
+              <w:t>Ignition Cycle</w:t>
+            </w:r>
           </w:p>
         </w:tc>
         <w:tc>
@@ -6819,6 +7038,7 @@
         <w:tc>
           <w:tcPr>
             <w:tcW w:w="1410" w:type="dxa"/>
+            <w:vMerge/>
             <w:tcMar>
               <w:top w:w="100" w:type="dxa"/>
               <w:left w:w="100" w:type="dxa"/>
@@ -6834,7 +7054,6 @@
           </w:p>
         </w:tc>
       </w:tr>
-      <w:bookmarkEnd w:id="19"/>
     </w:tbl>
     <w:p>
       <w:pPr>

</xml_diff>